<commit_message>
more examples and standard programs include the new skirt transform TEA program
</commit_message>
<xml_diff>
--- a/docs/TAZ_BOOK/TAZ_BOOK_latex/sections/T.docx
+++ b/docs/TAZ_BOOK/TAZ_BOOK_latex/sections/T.docx
@@ -357,6 +357,22 @@
                           <w:t>t:</w:t>
                         </w:r>
                       </w:p>
+                      <w:p>
+                        <w:pPr>
+                          <w:framePr w:hSpace="180" w:wrap="around" w:vAnchor="text" w:hAnchor="text" w:y="1"/>
+                          <w:rPr>
+                            <w:rFonts w:ascii="Bookman Old Style" w:hAnsi="Bookman Old Style"/>
+                            <w:sz w:val="20"/>
+                          </w:rPr>
+                        </w:pPr>
+                        <w:r>
+                          <w:rPr>
+                            <w:rFonts w:ascii="Bookman Old Style" w:hAnsi="Bookman Old Style"/>
+                            <w:sz w:val="20"/>
+                          </w:rPr>
+                          <w:t>t:STR</w:t>
+                        </w:r>
+                      </w:p>
                     </w:tc>
                   </w:tr>
                   <w:tr>
@@ -388,12 +404,21 @@
                           </w:rPr>
                           <w:t>Apply the rightmost triangulation transform to AI</w:t>
                         </w:r>
+                        <w:r>
+                          <w:rPr>
+                            <w:rFonts w:ascii="Bookman Old Style" w:hAnsi="Bookman Old Style"/>
+                            <w:b w:val="0"/>
+                            <w:bCs w:val="0"/>
+                            <w:sz w:val="20"/>
+                          </w:rPr>
+                          <w:t>. With STR specified, instead operate on the given literal string STR.</w:t>
+                        </w:r>
                       </w:p>
                     </w:tc>
                   </w:tr>
                   <w:tr>
                     <w:trPr>
-                      <w:trHeight w:val="128"/>
+                      <w:trHeight w:val="65"/>
                     </w:trPr>
                     <w:tc>
                       <w:tcPr>
@@ -413,7 +438,108 @@
                             <w:rFonts w:ascii="Bookman Old Style" w:hAnsi="Bookman Old Style"/>
                             <w:sz w:val="20"/>
                           </w:rPr>
-                          <w:t>t:STR</w:t>
+                          <w:t>t!:</w:t>
+                        </w:r>
+                      </w:p>
+                      <w:p>
+                        <w:pPr>
+                          <w:framePr w:hSpace="180" w:wrap="around" w:vAnchor="text" w:hAnchor="text" w:y="1"/>
+                          <w:rPr>
+                            <w:rFonts w:ascii="Bookman Old Style" w:hAnsi="Bookman Old Style"/>
+                            <w:sz w:val="20"/>
+                          </w:rPr>
+                        </w:pPr>
+                        <w:r>
+                          <w:rPr>
+                            <w:rFonts w:ascii="Bookman Old Style" w:hAnsi="Bookman Old Style"/>
+                            <w:sz w:val="20"/>
+                          </w:rPr>
+                          <w:t>t!:STR</w:t>
+                        </w:r>
+                      </w:p>
+                    </w:tc>
+                  </w:tr>
+                  <w:tr>
+                    <w:trPr>
+                      <w:cnfStyle w:val="000000100000" w:firstRow="0" w:lastRow="0" w:firstColumn="0" w:lastColumn="0" w:oddVBand="0" w:evenVBand="0" w:oddHBand="1" w:evenHBand="0" w:firstRowFirstColumn="0" w:firstRowLastColumn="0" w:lastRowFirstColumn="0" w:lastRowLastColumn="0"/>
+                      <w:trHeight w:val="61"/>
+                    </w:trPr>
+                    <w:tc>
+                      <w:tcPr>
+                        <w:cnfStyle w:val="001000000000" w:firstRow="0" w:lastRow="0" w:firstColumn="1" w:lastColumn="0" w:oddVBand="0" w:evenVBand="0" w:oddHBand="0" w:evenHBand="0" w:firstRowFirstColumn="0" w:firstRowLastColumn="0" w:lastRowFirstColumn="0" w:lastRowLastColumn="0"/>
+                        <w:tcW w:w="5548" w:type="dxa"/>
+                      </w:tcPr>
+                      <w:p>
+                        <w:pPr>
+                          <w:framePr w:hSpace="180" w:wrap="around" w:vAnchor="text" w:hAnchor="text" w:y="1"/>
+                          <w:rPr>
+                            <w:rFonts w:ascii="Bookman Old Style" w:hAnsi="Bookman Old Style"/>
+                            <w:b w:val="0"/>
+                            <w:sz w:val="20"/>
+                          </w:rPr>
+                        </w:pPr>
+                        <w:r>
+                          <w:rPr>
+                            <w:rFonts w:ascii="Bookman Old Style" w:hAnsi="Bookman Old Style"/>
+                            <w:b w:val="0"/>
+                            <w:bCs w:val="0"/>
+                            <w:sz w:val="20"/>
+                          </w:rPr>
+                          <w:t xml:space="preserve">Apply the </w:t>
+                        </w:r>
+                        <w:r>
+                          <w:rPr>
+                            <w:rFonts w:ascii="Bookman Old Style" w:hAnsi="Bookman Old Style"/>
+                            <w:b w:val="0"/>
+                            <w:bCs w:val="0"/>
+                            <w:sz w:val="20"/>
+                          </w:rPr>
+                          <w:t>left</w:t>
+                        </w:r>
+                        <w:r>
+                          <w:rPr>
+                            <w:rFonts w:ascii="Bookman Old Style" w:hAnsi="Bookman Old Style"/>
+                            <w:b w:val="0"/>
+                            <w:bCs w:val="0"/>
+                            <w:sz w:val="20"/>
+                          </w:rPr>
+                          <w:t>most triangulation transform to AI</w:t>
+                        </w:r>
+                        <w:r>
+                          <w:rPr>
+                            <w:rFonts w:ascii="Bookman Old Style" w:hAnsi="Bookman Old Style"/>
+                            <w:b w:val="0"/>
+                            <w:bCs w:val="0"/>
+                            <w:sz w:val="20"/>
+                          </w:rPr>
+                          <w:t>. With STR specified, instead operate on the given literal string STR.</w:t>
+                        </w:r>
+                      </w:p>
+                    </w:tc>
+                  </w:tr>
+                  <w:tr>
+                    <w:trPr>
+                      <w:trHeight w:val="327"/>
+                    </w:trPr>
+                    <w:tc>
+                      <w:tcPr>
+                        <w:cnfStyle w:val="001000000000" w:firstRow="0" w:lastRow="0" w:firstColumn="1" w:lastColumn="0" w:oddVBand="0" w:evenVBand="0" w:oddHBand="0" w:evenHBand="0" w:firstRowFirstColumn="0" w:firstRowLastColumn="0" w:lastRowFirstColumn="0" w:lastRowLastColumn="0"/>
+                        <w:tcW w:w="5548" w:type="dxa"/>
+                      </w:tcPr>
+                      <w:p>
+                        <w:pPr>
+                          <w:framePr w:hSpace="180" w:wrap="around" w:vAnchor="text" w:hAnchor="text" w:y="1"/>
+                          <w:rPr>
+                            <w:rFonts w:ascii="Bookman Old Style" w:hAnsi="Bookman Old Style"/>
+                            <w:sz w:val="20"/>
+                          </w:rPr>
+                        </w:pPr>
+                        <w:r>
+                          <w:rPr>
+                            <w:rFonts w:ascii="Bookman Old Style" w:hAnsi="Bookman Old Style"/>
+                            <w:sz w:val="20"/>
+                          </w:rPr>
+                          <w:t>t*: vNAME</w:t>
                         </w:r>
                       </w:p>
                     </w:tc>
@@ -433,7 +559,6 @@
                           <w:framePr w:hSpace="180" w:wrap="around" w:vAnchor="text" w:hAnchor="text" w:y="1"/>
                           <w:rPr>
                             <w:rFonts w:ascii="Bookman Old Style" w:hAnsi="Bookman Old Style"/>
-                            <w:b w:val="0"/>
                             <w:sz w:val="20"/>
                           </w:rPr>
                         </w:pPr>
@@ -443,14 +568,14 @@
                             <w:b w:val="0"/>
                             <w:sz w:val="20"/>
                           </w:rPr>
-                          <w:t>Same as t:, but operating on the given string STR</w:t>
+                          <w:t>Same as t:, but operating on the string stored in the vault with the name vNAME</w:t>
                         </w:r>
                       </w:p>
                     </w:tc>
                   </w:tr>
                   <w:tr>
                     <w:trPr>
-                      <w:trHeight w:val="65"/>
+                      <w:trHeight w:val="327"/>
                     </w:trPr>
                     <w:tc>
                       <w:tcPr>
@@ -465,78 +590,12 @@
                             <w:sz w:val="20"/>
                           </w:rPr>
                         </w:pPr>
-                        <w:proofErr w:type="gramStart"/>
                         <w:r>
                           <w:rPr>
                             <w:rFonts w:ascii="Bookman Old Style" w:hAnsi="Bookman Old Style"/>
                             <w:sz w:val="20"/>
                           </w:rPr>
-                          <w:t>t</w:t>
-                        </w:r>
-                        <w:proofErr w:type="gramEnd"/>
-                        <w:r>
-                          <w:rPr>
-                            <w:rFonts w:ascii="Bookman Old Style" w:hAnsi="Bookman Old Style"/>
-                            <w:sz w:val="20"/>
-                          </w:rPr>
-                          <w:t>!:</w:t>
-                        </w:r>
-                      </w:p>
-                    </w:tc>
-                  </w:tr>
-                  <w:tr>
-                    <w:trPr>
-                      <w:cnfStyle w:val="000000100000" w:firstRow="0" w:lastRow="0" w:firstColumn="0" w:lastColumn="0" w:oddVBand="0" w:evenVBand="0" w:oddHBand="1" w:evenHBand="0" w:firstRowFirstColumn="0" w:firstRowLastColumn="0" w:lastRowFirstColumn="0" w:lastRowLastColumn="0"/>
-                      <w:trHeight w:val="61"/>
-                    </w:trPr>
-                    <w:tc>
-                      <w:tcPr>
-                        <w:cnfStyle w:val="001000000000" w:firstRow="0" w:lastRow="0" w:firstColumn="1" w:lastColumn="0" w:oddVBand="0" w:evenVBand="0" w:oddHBand="0" w:evenHBand="0" w:firstRowFirstColumn="0" w:firstRowLastColumn="0" w:lastRowFirstColumn="0" w:lastRowLastColumn="0"/>
-                        <w:tcW w:w="5548" w:type="dxa"/>
-                      </w:tcPr>
-                      <w:p>
-                        <w:pPr>
-                          <w:framePr w:hSpace="180" w:wrap="around" w:vAnchor="text" w:hAnchor="text" w:y="1"/>
-                          <w:rPr>
-                            <w:rFonts w:ascii="Bookman Old Style" w:hAnsi="Bookman Old Style"/>
-                            <w:b w:val="0"/>
-                            <w:sz w:val="20"/>
-                          </w:rPr>
-                        </w:pPr>
-                        <w:r>
-                          <w:rPr>
-                            <w:rFonts w:ascii="Bookman Old Style" w:hAnsi="Bookman Old Style"/>
-                            <w:b w:val="0"/>
-                            <w:sz w:val="20"/>
-                          </w:rPr>
-                          <w:t>Apply the leftmost triangulation transform to AI</w:t>
-                        </w:r>
-                      </w:p>
-                    </w:tc>
-                  </w:tr>
-                  <w:tr>
-                    <w:trPr>
-                      <w:trHeight w:val="65"/>
-                    </w:trPr>
-                    <w:tc>
-                      <w:tcPr>
-                        <w:cnfStyle w:val="001000000000" w:firstRow="0" w:lastRow="0" w:firstColumn="1" w:lastColumn="0" w:oddVBand="0" w:evenVBand="0" w:oddHBand="0" w:evenHBand="0" w:firstRowFirstColumn="0" w:firstRowLastColumn="0" w:lastRowFirstColumn="0" w:lastRowLastColumn="0"/>
-                        <w:tcW w:w="5548" w:type="dxa"/>
-                      </w:tcPr>
-                      <w:p>
-                        <w:pPr>
-                          <w:framePr w:hSpace="180" w:wrap="around" w:vAnchor="text" w:hAnchor="text" w:y="1"/>
-                          <w:rPr>
-                            <w:rFonts w:ascii="Bookman Old Style" w:hAnsi="Bookman Old Style"/>
-                            <w:sz w:val="20"/>
-                          </w:rPr>
-                        </w:pPr>
-                        <w:r>
-                          <w:rPr>
-                            <w:rFonts w:ascii="Bookman Old Style" w:hAnsi="Bookman Old Style"/>
-                            <w:sz w:val="20"/>
-                          </w:rPr>
-                          <w:t>t!:STR</w:t>
+                          <w:t>t*!: vNAME</w:t>
                         </w:r>
                       </w:p>
                     </w:tc>
@@ -554,12 +613,8 @@
                       <w:p>
                         <w:pPr>
                           <w:framePr w:hSpace="180" w:wrap="around" w:vAnchor="text" w:hAnchor="text" w:y="1"/>
-                          <w:autoSpaceDE w:val="0"/>
-                          <w:autoSpaceDN w:val="0"/>
-                          <w:adjustRightInd w:val="0"/>
-                          <w:rPr>
-                            <w:rFonts w:ascii="Bookman Old Style" w:hAnsi="Bookman Old Style"/>
-                            <w:b w:val="0"/>
+                          <w:rPr>
+                            <w:rFonts w:ascii="Bookman Old Style" w:hAnsi="Bookman Old Style"/>
                             <w:sz w:val="20"/>
                           </w:rPr>
                         </w:pPr>
@@ -569,7 +624,7 @@
                             <w:b w:val="0"/>
                             <w:sz w:val="20"/>
                           </w:rPr>
-                          <w:t>Same as t!:, but operating on the given string STR</w:t>
+                          <w:t>Same as t!:, but operating on the string stored in the vault with the name vNAME</w:t>
                         </w:r>
                       </w:p>
                     </w:tc>
@@ -586,6 +641,9 @@
                       <w:p>
                         <w:pPr>
                           <w:framePr w:hSpace="180" w:wrap="around" w:vAnchor="text" w:hAnchor="text" w:y="1"/>
+                          <w:tabs>
+                            <w:tab w:val="left" w:pos="885"/>
+                          </w:tabs>
                           <w:rPr>
                             <w:rFonts w:ascii="Bookman Old Style" w:hAnsi="Bookman Old Style"/>
                             <w:sz w:val="20"/>
@@ -596,17 +654,53 @@
                             <w:rFonts w:ascii="Bookman Old Style" w:hAnsi="Bookman Old Style"/>
                             <w:sz w:val="20"/>
                           </w:rPr>
-                          <w:t xml:space="preserve">t*: </w:t>
+                          <w:t>t.:</w:t>
                         </w:r>
-                        <w:proofErr w:type="spellStart"/>
                         <w:r>
                           <w:rPr>
                             <w:rFonts w:ascii="Bookman Old Style" w:hAnsi="Bookman Old Style"/>
                             <w:sz w:val="20"/>
                           </w:rPr>
-                          <w:t>vNAME</w:t>
+                          <w:tab/>
                         </w:r>
-                        <w:proofErr w:type="spellEnd"/>
+                      </w:p>
+                      <w:p>
+                        <w:pPr>
+                          <w:framePr w:hSpace="180" w:wrap="around" w:vAnchor="text" w:hAnchor="text" w:y="1"/>
+                          <w:tabs>
+                            <w:tab w:val="left" w:pos="885"/>
+                          </w:tabs>
+                          <w:rPr>
+                            <w:rFonts w:ascii="Bookman Old Style" w:hAnsi="Bookman Old Style"/>
+                            <w:sz w:val="20"/>
+                          </w:rPr>
+                        </w:pPr>
+                        <w:r>
+                          <w:rPr>
+                            <w:rFonts w:ascii="Bookman Old Style" w:hAnsi="Bookman Old Style"/>
+                            <w:sz w:val="20"/>
+                          </w:rPr>
+                          <w:t>t.:STR</w:t>
+                        </w:r>
+                      </w:p>
+                      <w:p>
+                        <w:pPr>
+                          <w:framePr w:hSpace="180" w:wrap="around" w:vAnchor="text" w:hAnchor="text" w:y="1"/>
+                          <w:tabs>
+                            <w:tab w:val="left" w:pos="885"/>
+                          </w:tabs>
+                          <w:rPr>
+                            <w:rFonts w:ascii="Bookman Old Style" w:hAnsi="Bookman Old Style"/>
+                            <w:sz w:val="20"/>
+                          </w:rPr>
+                        </w:pPr>
+                        <w:r>
+                          <w:rPr>
+                            <w:rFonts w:ascii="Bookman Old Style" w:hAnsi="Bookman Old Style"/>
+                            <w:sz w:val="20"/>
+                          </w:rPr>
+                          <w:t>t*.:vNAME</w:t>
+                        </w:r>
                       </w:p>
                     </w:tc>
                   </w:tr>
@@ -625,6 +719,7 @@
                           <w:framePr w:hSpace="180" w:wrap="around" w:vAnchor="text" w:hAnchor="text" w:y="1"/>
                           <w:rPr>
                             <w:rFonts w:ascii="Bookman Old Style" w:hAnsi="Bookman Old Style"/>
+                            <w:b w:val="0"/>
                             <w:sz w:val="20"/>
                           </w:rPr>
                         </w:pPr>
@@ -634,18 +729,24 @@
                             <w:b w:val="0"/>
                             <w:sz w:val="20"/>
                           </w:rPr>
-                          <w:t xml:space="preserve">Same as t:, but operating on the string stored in the vault with the name </w:t>
+                          <w:t>Return the AI aligned in the center based on the longest line it contains.</w:t>
                         </w:r>
-                        <w:proofErr w:type="spellStart"/>
                         <w:r>
                           <w:rPr>
                             <w:rFonts w:ascii="Bookman Old Style" w:hAnsi="Bookman Old Style"/>
                             <w:b w:val="0"/>
                             <w:sz w:val="20"/>
                           </w:rPr>
-                          <w:t>vNAME</w:t>
+                          <w:t xml:space="preserve"> With STR, instead operate on literal string STR</w:t>
                         </w:r>
-                        <w:proofErr w:type="spellEnd"/>
+                        <w:r>
+                          <w:rPr>
+                            <w:rFonts w:ascii="Bookman Old Style" w:hAnsi="Bookman Old Style"/>
+                            <w:b w:val="0"/>
+                            <w:sz w:val="20"/>
+                          </w:rPr>
+                          <w:t>. The t.*:vNAME operates on string in vault vNAME. Result becomes AI</w:t>
+                        </w:r>
                       </w:p>
                     </w:tc>
                   </w:tr>
@@ -661,6 +762,9 @@
                       <w:p>
                         <w:pPr>
                           <w:framePr w:hSpace="180" w:wrap="around" w:vAnchor="text" w:hAnchor="text" w:y="1"/>
+                          <w:tabs>
+                            <w:tab w:val="left" w:pos="885"/>
+                          </w:tabs>
                           <w:rPr>
                             <w:rFonts w:ascii="Bookman Old Style" w:hAnsi="Bookman Old Style"/>
                             <w:sz w:val="20"/>
@@ -671,17 +775,60 @@
                             <w:rFonts w:ascii="Bookman Old Style" w:hAnsi="Bookman Old Style"/>
                             <w:sz w:val="20"/>
                           </w:rPr>
-                          <w:t xml:space="preserve">t*!: </w:t>
+                          <w:t>t!.:</w:t>
                         </w:r>
-                        <w:proofErr w:type="spellStart"/>
                         <w:r>
                           <w:rPr>
                             <w:rFonts w:ascii="Bookman Old Style" w:hAnsi="Bookman Old Style"/>
                             <w:sz w:val="20"/>
                           </w:rPr>
-                          <w:t>vNAME</w:t>
+                          <w:tab/>
                         </w:r>
-                        <w:proofErr w:type="spellEnd"/>
+                      </w:p>
+                      <w:p>
+                        <w:pPr>
+                          <w:framePr w:hSpace="180" w:wrap="around" w:vAnchor="text" w:hAnchor="text" w:y="1"/>
+                          <w:tabs>
+                            <w:tab w:val="left" w:pos="1305"/>
+                          </w:tabs>
+                          <w:rPr>
+                            <w:rFonts w:ascii="Bookman Old Style" w:hAnsi="Bookman Old Style"/>
+                            <w:sz w:val="20"/>
+                          </w:rPr>
+                        </w:pPr>
+                        <w:r>
+                          <w:rPr>
+                            <w:rFonts w:ascii="Bookman Old Style" w:hAnsi="Bookman Old Style"/>
+                            <w:sz w:val="20"/>
+                          </w:rPr>
+                          <w:t>t!.:STR</w:t>
+                        </w:r>
+                        <w:r>
+                          <w:rPr>
+                            <w:rFonts w:ascii="Bookman Old Style" w:hAnsi="Bookman Old Style"/>
+                            <w:sz w:val="20"/>
+                          </w:rPr>
+                          <w:tab/>
+                        </w:r>
+                      </w:p>
+                      <w:p>
+                        <w:pPr>
+                          <w:framePr w:hSpace="180" w:wrap="around" w:vAnchor="text" w:hAnchor="text" w:y="1"/>
+                          <w:tabs>
+                            <w:tab w:val="left" w:pos="1305"/>
+                          </w:tabs>
+                          <w:rPr>
+                            <w:rFonts w:ascii="Bookman Old Style" w:hAnsi="Bookman Old Style"/>
+                            <w:sz w:val="20"/>
+                          </w:rPr>
+                        </w:pPr>
+                        <w:r>
+                          <w:rPr>
+                            <w:rFonts w:ascii="Bookman Old Style" w:hAnsi="Bookman Old Style"/>
+                            <w:sz w:val="20"/>
+                          </w:rPr>
+                          <w:t>t*!.:vNAME</w:t>
+                        </w:r>
                       </w:p>
                     </w:tc>
                   </w:tr>
@@ -700,6 +847,7 @@
                           <w:framePr w:hSpace="180" w:wrap="around" w:vAnchor="text" w:hAnchor="text" w:y="1"/>
                           <w:rPr>
                             <w:rFonts w:ascii="Bookman Old Style" w:hAnsi="Bookman Old Style"/>
+                            <w:b w:val="0"/>
                             <w:sz w:val="20"/>
                           </w:rPr>
                         </w:pPr>
@@ -709,18 +857,74 @@
                             <w:b w:val="0"/>
                             <w:sz w:val="20"/>
                           </w:rPr>
-                          <w:t xml:space="preserve">Same as t!:, but operating on the string stored in the vault with the name </w:t>
+                          <w:t xml:space="preserve">Return the AI </w:t>
                         </w:r>
-                        <w:proofErr w:type="spellStart"/>
                         <w:r>
                           <w:rPr>
                             <w:rFonts w:ascii="Bookman Old Style" w:hAnsi="Bookman Old Style"/>
                             <w:b w:val="0"/>
                             <w:sz w:val="20"/>
                           </w:rPr>
-                          <w:t>vNAME</w:t>
+                          <w:t>left-</w:t>
                         </w:r>
-                        <w:proofErr w:type="spellEnd"/>
+                        <w:r>
+                          <w:rPr>
+                            <w:rFonts w:ascii="Bookman Old Style" w:hAnsi="Bookman Old Style"/>
+                            <w:b w:val="0"/>
+                            <w:sz w:val="20"/>
+                          </w:rPr>
+                          <w:t xml:space="preserve">aligned </w:t>
+                        </w:r>
+                        <w:r>
+                          <w:rPr>
+                            <w:rFonts w:ascii="Bookman Old Style" w:hAnsi="Bookman Old Style"/>
+                            <w:b w:val="0"/>
+                            <w:sz w:val="20"/>
+                          </w:rPr>
+                          <w:t>or rather, with all lines having no leading</w:t>
+                        </w:r>
+                        <w:r>
+                          <w:rPr>
+                            <w:rFonts w:ascii="Bookman Old Style" w:hAnsi="Bookman Old Style"/>
+                            <w:b w:val="0"/>
+                            <w:sz w:val="20"/>
+                          </w:rPr>
+                          <w:t>, nor trailing</w:t>
+                        </w:r>
+                        <w:bookmarkStart w:id="0" w:name="_GoBack"/>
+                        <w:bookmarkEnd w:id="0"/>
+                        <w:r>
+                          <w:rPr>
+                            <w:rFonts w:ascii="Bookman Old Style" w:hAnsi="Bookman Old Style"/>
+                            <w:b w:val="0"/>
+                            <w:sz w:val="20"/>
+                          </w:rPr>
+                          <w:t xml:space="preserve"> white-space. With STR, instead operate on literal string STR. </w:t>
+                        </w:r>
+                        <w:r>
+                          <w:rPr>
+                            <w:rFonts w:ascii="Bookman Old Style" w:hAnsi="Bookman Old Style"/>
+                            <w:b w:val="0"/>
+                            <w:sz w:val="20"/>
+                          </w:rPr>
+                          <w:t>The t.*</w:t>
+                        </w:r>
+                        <w:r>
+                          <w:rPr>
+                            <w:rFonts w:ascii="Bookman Old Style" w:hAnsi="Bookman Old Style"/>
+                            <w:b w:val="0"/>
+                            <w:sz w:val="20"/>
+                          </w:rPr>
+                          <w:t>!</w:t>
+                        </w:r>
+                        <w:r>
+                          <w:rPr>
+                            <w:rFonts w:ascii="Bookman Old Style" w:hAnsi="Bookman Old Style"/>
+                            <w:b w:val="0"/>
+                            <w:sz w:val="20"/>
+                          </w:rPr>
+                          <w:t>:vNAME operates on string in vault vNAME. Result becomes AI</w:t>
+                        </w:r>
                       </w:p>
                     </w:tc>
                   </w:tr>
@@ -863,39 +1067,7 @@
                       <w:rFonts w:ascii="Bookman Old Style" w:hAnsi="Bookman Old Style"/>
                       <w:sz w:val="20"/>
                     </w:rPr>
-                    <w:t xml:space="preserve">Some string transformations are so important in </w:t>
-                  </w:r>
-                  <w:proofErr w:type="gramStart"/>
-                  <w:r>
-                    <w:rPr>
-                      <w:rFonts w:ascii="Bookman Old Style" w:hAnsi="Bookman Old Style"/>
-                      <w:sz w:val="20"/>
-                    </w:rPr>
-                    <w:t>TEA,</w:t>
-                  </w:r>
-                  <w:proofErr w:type="gramEnd"/>
-                  <w:r>
-                    <w:rPr>
-                      <w:rFonts w:ascii="Bookman Old Style" w:hAnsi="Bookman Old Style"/>
-                      <w:sz w:val="20"/>
-                    </w:rPr>
-                    <w:t xml:space="preserve"> it was decided to make them primitives in the language so as to utilize them as first-level citizens of the language. Currently, the T-command space mostly implements the so-called “</w:t>
-                  </w:r>
-                  <w:proofErr w:type="spellStart"/>
-                  <w:r>
-                    <w:rPr>
-                      <w:rFonts w:ascii="Bookman Old Style" w:hAnsi="Bookman Old Style"/>
-                      <w:sz w:val="20"/>
-                    </w:rPr>
-                    <w:t>Cetamol</w:t>
-                  </w:r>
-                  <w:proofErr w:type="spellEnd"/>
-                  <w:r>
-                    <w:rPr>
-                      <w:rFonts w:ascii="Bookman Old Style" w:hAnsi="Bookman Old Style"/>
-                      <w:sz w:val="20"/>
-                    </w:rPr>
-                    <w:t xml:space="preserve"> Triangulation”</w:t>
+                    <w:t>Some string transformations are so important in TEA, it was decided to make them primitives in the language so as to utilize them as first-level citizens of the language. Currently, the T-command space mostly implements the so-called “Cetamol Triangulation”</w:t>
                   </w:r>
                   <w:r>
                     <w:rPr>
@@ -904,21 +1076,12 @@
                     </w:rPr>
                     <w:t>, “</w:t>
                   </w:r>
-                  <w:proofErr w:type="spellStart"/>
-                  <w:r>
-                    <w:rPr>
-                      <w:rFonts w:ascii="Bookman Old Style" w:hAnsi="Bookman Old Style"/>
-                      <w:sz w:val="20"/>
-                    </w:rPr>
-                    <w:t>Cetamol</w:t>
-                  </w:r>
-                  <w:proofErr w:type="spellEnd"/>
-                  <w:r>
-                    <w:rPr>
-                      <w:rFonts w:ascii="Bookman Old Style" w:hAnsi="Bookman Old Style"/>
-                      <w:sz w:val="20"/>
-                    </w:rPr>
-                    <w:t xml:space="preserve"> Vertical Inversion Transformer</w:t>
+                  <w:r>
+                    <w:rPr>
+                      <w:rFonts w:ascii="Bookman Old Style" w:hAnsi="Bookman Old Style"/>
+                      <w:sz w:val="20"/>
+                    </w:rPr>
+                    <w:t>Cetamol Vertical Inversion Transformer</w:t>
                   </w:r>
                   <w:r>
                     <w:rPr>
@@ -1009,47 +1172,20 @@
                       <w:sz w:val="20"/>
                     </w:rPr>
                   </w:pPr>
-                  <w:proofErr w:type="spellStart"/>
                   <w:r>
                     <w:rPr>
                       <w:rFonts w:ascii="Bookman Old Style" w:hAnsi="Bookman Old Style"/>
                       <w:color w:val="FF0000"/>
                       <w:sz w:val="20"/>
                     </w:rPr>
-                    <w:lastRenderedPageBreak/>
-                    <w:t>tttt</w:t>
-                  </w:r>
-                  <w:proofErr w:type="spellEnd"/>
-                  <w:r>
-                    <w:rPr>
-                      <w:rFonts w:ascii="Bookman Old Style" w:hAnsi="Bookman Old Style"/>
-                      <w:color w:val="FF0000"/>
-                      <w:sz w:val="20"/>
-                    </w:rPr>
-                    <w:t xml:space="preserve"> </w:t>
-                  </w:r>
-                  <w:r>
-                    <w:rPr>
-                      <w:rFonts w:ascii="Bookman Old Style" w:hAnsi="Bookman Old Style"/>
-                      <w:sz w:val="20"/>
-                    </w:rPr>
-                    <w:t>-</w:t>
-                  </w:r>
-                  <w:proofErr w:type="spellStart"/>
-                  <w:r>
-                    <w:rPr>
-                      <w:rFonts w:ascii="Bookman Old Style" w:hAnsi="Bookman Old Style"/>
-                      <w:sz w:val="20"/>
-                    </w:rPr>
-                    <w:t>i</w:t>
-                  </w:r>
-                  <w:proofErr w:type="spellEnd"/>
-                  <w:r>
-                    <w:rPr>
-                      <w:rFonts w:ascii="Bookman Old Style" w:hAnsi="Bookman Old Style"/>
-                      <w:sz w:val="20"/>
-                    </w:rPr>
-                    <w:t xml:space="preserve"> PARACETAMOL -c </w:t>
+                    <w:t xml:space="preserve">tttt </w:t>
+                  </w:r>
+                  <w:r>
+                    <w:rPr>
+                      <w:rFonts w:ascii="Bookman Old Style" w:hAnsi="Bookman Old Style"/>
+                      <w:sz w:val="20"/>
+                    </w:rPr>
+                    <w:t xml:space="preserve">-i PARACETAMOL -c </w:t>
                   </w:r>
                   <w:r>
                     <w:rPr>
@@ -1522,21 +1658,12 @@
                       <w:sz w:val="20"/>
                     </w:rPr>
                   </w:pPr>
-                  <w:proofErr w:type="gramStart"/>
-                  <w:r>
-                    <w:rPr>
-                      <w:rFonts w:ascii="Bookman Old Style" w:hAnsi="Bookman Old Style"/>
-                      <w:sz w:val="20"/>
-                    </w:rPr>
-                    <w:t>And</w:t>
-                  </w:r>
-                  <w:proofErr w:type="gramEnd"/>
-                  <w:r>
-                    <w:rPr>
-                      <w:rFonts w:ascii="Bookman Old Style" w:hAnsi="Bookman Old Style"/>
-                      <w:sz w:val="20"/>
-                    </w:rPr>
-                    <w:t xml:space="preserve"> produce the same output as above.</w:t>
+                  <w:r>
+                    <w:rPr>
+                      <w:rFonts w:ascii="Bookman Old Style" w:hAnsi="Bookman Old Style"/>
+                      <w:sz w:val="20"/>
+                    </w:rPr>
+                    <w:t>And produce the same output as above.</w:t>
                   </w:r>
                   <w:r>
                     <w:rPr>
@@ -1581,45 +1708,12 @@
                       <w:sz w:val="20"/>
                     </w:rPr>
                   </w:pPr>
-                  <w:proofErr w:type="gramStart"/>
-                  <w:r>
-                    <w:rPr>
-                      <w:rFonts w:ascii="Bookman Old Style" w:hAnsi="Bookman Old Style"/>
-                      <w:sz w:val="20"/>
-                    </w:rPr>
-                    <w:t xml:space="preserve">It should be interesting to note that this transform has potential roots in the literature and methods of Western Esotericism, in particular, in the occult science literature on crafting magic spells, such as in </w:t>
-                  </w:r>
-                  <w:r>
-                    <w:rPr>
-                      <w:rFonts w:ascii="Bookman Old Style" w:hAnsi="Bookman Old Style"/>
-                      <w:sz w:val="20"/>
-                    </w:rPr>
-                    <w:lastRenderedPageBreak/>
-                    <w:t>the work of Janet &amp; Farrar [8], we find several string transforms classified as “pyramid-pattern” spells, some of which reduce a word one or two characters at a time, sometimes from the left, other times from the right.</w:t>
-                  </w:r>
-                  <w:proofErr w:type="gramEnd"/>
-                  <w:r>
-                    <w:rPr>
-                      <w:rFonts w:ascii="Bookman Old Style" w:hAnsi="Bookman Old Style"/>
-                      <w:sz w:val="20"/>
-                    </w:rPr>
-                    <w:t xml:space="preserve"> These ancient ideas have had use in creating potent incantations used in </w:t>
-                  </w:r>
-                  <w:proofErr w:type="gramStart"/>
-                  <w:r>
-                    <w:rPr>
-                      <w:rFonts w:ascii="Bookman Old Style" w:hAnsi="Bookman Old Style"/>
-                      <w:sz w:val="20"/>
-                    </w:rPr>
-                    <w:t>healing,</w:t>
-                  </w:r>
-                  <w:proofErr w:type="gramEnd"/>
-                  <w:r>
-                    <w:rPr>
-                      <w:rFonts w:ascii="Bookman Old Style" w:hAnsi="Bookman Old Style"/>
-                      <w:sz w:val="20"/>
-                    </w:rPr>
-                    <w:t xml:space="preserve"> blessing and protective magic in Europe and the Middle-East [8], and in TEA, the T-command space preserves this ancient, but useful class of word or phrase transformations, if for no other purpose, at least to curate this ancient wisdom for the modern explorer.</w:t>
+                  <w:r>
+                    <w:rPr>
+                      <w:rFonts w:ascii="Bookman Old Style" w:hAnsi="Bookman Old Style"/>
+                      <w:sz w:val="20"/>
+                    </w:rPr>
+                    <w:t>It should be interesting to note that this transform has potential roots in the literature and methods of Western Esotericism, in particular, in the occult science literature on crafting magic spells, such as in the work of Janet &amp; Farrar [8], we find several string transforms classified as “pyramid-pattern” spells, some of which reduce a word one or two characters at a time, sometimes from the left, other times from the right. These ancient ideas have had use in creating potent incantations used in healing, blessing and protective magic in Europe and the Middle-East [8], and in TEA, the T-command space preserves this ancient, but useful class of word or phrase transformations, if for no other purpose, at least to curate this ancient wisdom for the modern explorer.</w:t>
                   </w:r>
                 </w:p>
                 <w:p>
@@ -1700,6 +1794,7 @@
                       <w:color w:val="00B050"/>
                       <w:sz w:val="20"/>
                     </w:rPr>
+                    <w:lastRenderedPageBreak/>
                     <w:t># an art-generator twist of the PARACETAMOL Transform example</w:t>
                   </w:r>
                 </w:p>
@@ -1717,25 +1812,13 @@
                       <w:sz w:val="20"/>
                     </w:rPr>
                   </w:pPr>
-                  <w:proofErr w:type="spellStart"/>
-                  <w:proofErr w:type="gramStart"/>
                   <w:r>
                     <w:rPr>
                       <w:rFonts w:ascii="Bookman Old Style" w:hAnsi="Bookman Old Style"/>
                       <w:color w:val="0070C0"/>
                       <w:sz w:val="20"/>
                     </w:rPr>
-                    <w:t>i</w:t>
-                  </w:r>
-                  <w:proofErr w:type="spellEnd"/>
-                  <w:proofErr w:type="gramEnd"/>
-                  <w:r>
-                    <w:rPr>
-                      <w:rFonts w:ascii="Bookman Old Style" w:hAnsi="Bookman Old Style"/>
-                      <w:color w:val="0070C0"/>
-                      <w:sz w:val="20"/>
-                    </w:rPr>
-                    <w:t>!:</w:t>
+                    <w:t>i!:</w:t>
                   </w:r>
                   <w:r>
                     <w:rPr>
@@ -1952,46 +2035,12 @@
                                           </w:rPr>
                                           <w:t xml:space="preserve">CLITTTT|&lt; 13:48:30 $&gt;* </w:t>
                                         </w:r>
-                                        <w:proofErr w:type="spellStart"/>
                                         <w:r>
                                           <w:rPr>
                                             <w:rFonts w:ascii="Courier New" w:hAnsi="Courier New" w:cs="Courier New"/>
                                             <w:sz w:val="18"/>
                                           </w:rPr>
-                                          <w:t>tttt</w:t>
-                                        </w:r>
-                                        <w:proofErr w:type="spellEnd"/>
-                                        <w:r>
-                                          <w:rPr>
-                                            <w:rFonts w:ascii="Courier New" w:hAnsi="Courier New" w:cs="Courier New"/>
-                                            <w:sz w:val="18"/>
-                                          </w:rPr>
-                                          <w:t xml:space="preserve"> -c "</w:t>
-                                        </w:r>
-                                        <w:proofErr w:type="spellStart"/>
-                                        <w:r>
-                                          <w:rPr>
-                                            <w:rFonts w:ascii="Courier New" w:hAnsi="Courier New" w:cs="Courier New"/>
-                                            <w:sz w:val="18"/>
-                                          </w:rPr>
-                                          <w:t>i</w:t>
-                                        </w:r>
-                                        <w:proofErr w:type="spellEnd"/>
-                                        <w:proofErr w:type="gramStart"/>
-                                        <w:r>
-                                          <w:rPr>
-                                            <w:rFonts w:ascii="Courier New" w:hAnsi="Courier New" w:cs="Courier New"/>
-                                            <w:sz w:val="18"/>
-                                          </w:rPr>
-                                          <w:t>!:</w:t>
-                                        </w:r>
-                                        <w:proofErr w:type="gramEnd"/>
-                                        <w:r>
-                                          <w:rPr>
-                                            <w:rFonts w:ascii="Courier New" w:hAnsi="Courier New" w:cs="Courier New"/>
-                                            <w:sz w:val="18"/>
-                                          </w:rPr>
-                                          <w:t>PARACETAMOL| t: | h: | a!: |</w:t>
+                                          <w:t>tttt -c "i!:PARACETAMOL| t: | h: | a!: |</w:t>
                                         </w:r>
                                         <w:r>
                                           <w:rPr>
@@ -2858,10 +2907,7 @@
         </w:tc>
       </w:tr>
     </w:tbl>
-    <w:p>
-      <w:bookmarkStart w:id="0" w:name="_GoBack"/>
-      <w:bookmarkEnd w:id="0"/>
-    </w:p>
+    <w:p/>
     <w:sectPr>
       <w:pgSz w:w="12240" w:h="15840"/>
       <w:pgMar w:top="1440" w:right="1440" w:bottom="1440" w:left="1440" w:header="720" w:footer="720" w:gutter="0"/>

</xml_diff>